<commit_message>
uprava textu abs. prace
</commit_message>
<xml_diff>
--- a/texty/J_Epilóg.docx
+++ b/texty/J_Epilóg.docx
@@ -11,6 +11,8 @@
       </w:pPr>
       <w:r>
         <w:rPr>
+          <w:sz w:val="34"/>
+          <w:szCs w:val="34"/>
           <w:lang w:val="sk-SK"/>
         </w:rPr>
         <w:t>Epilóg</w:t>
@@ -44,11 +46,15 @@
         <w:pStyle w:val="Standard"/>
         <w:jc w:val="both"/>
         <w:rPr>
-          <w:lang w:val="sk-SK"/>
-        </w:rPr>
-      </w:pPr>
-      <w:r>
-        <w:rPr>
+          <w:sz w:val="24"/>
+          <w:szCs w:val="24"/>
+          <w:lang w:val="sk-SK"/>
+        </w:rPr>
+      </w:pPr>
+      <w:r>
+        <w:rPr>
+          <w:sz w:val="24"/>
+          <w:szCs w:val="24"/>
           <w:lang w:val="sk-SK"/>
         </w:rPr>
         <w:t>Odvrhol som všetky čary,</w:t>
@@ -59,44 +65,58 @@
         <w:pStyle w:val="Standard"/>
         <w:jc w:val="both"/>
         <w:rPr>
-          <w:lang w:val="sk-SK"/>
-        </w:rPr>
-      </w:pPr>
-      <w:r>
-        <w:rPr>
-          <w:lang w:val="sk-SK"/>
-        </w:rPr>
-        <w:t>(f</w:t>
-      </w:r>
-      <w:r>
-        <w:rPr>
+          <w:sz w:val="24"/>
+          <w:szCs w:val="24"/>
+          <w:lang w:val="sk-SK"/>
+        </w:rPr>
+      </w:pPr>
+      <w:r>
+        <w:rPr>
+          <w:sz w:val="24"/>
+          <w:szCs w:val="24"/>
+          <w:lang w:val="sk-SK"/>
+        </w:rPr>
+        <w:t>f</w:t>
+      </w:r>
+      <w:r>
+        <w:rPr>
+          <w:sz w:val="24"/>
+          <w:szCs w:val="24"/>
           <w:lang w:val="sk-SK"/>
         </w:rPr>
         <w:t>rameworky i</w:t>
       </w:r>
       <w:r>
         <w:rPr>
-          <w:lang w:val="sk-SK"/>
-        </w:rPr>
-        <w:t> manuály),</w:t>
-      </w:r>
-    </w:p>
-    <w:p>
-      <w:pPr>
-        <w:pStyle w:val="Standard"/>
-        <w:jc w:val="both"/>
-        <w:rPr>
-          <w:lang w:val="sk-SK"/>
-        </w:rPr>
-      </w:pPr>
-      <w:r>
-        <w:rPr>
+          <w:sz w:val="24"/>
+          <w:szCs w:val="24"/>
+          <w:lang w:val="sk-SK"/>
+        </w:rPr>
+        <w:t> manuály,</w:t>
+      </w:r>
+    </w:p>
+    <w:p>
+      <w:pPr>
+        <w:pStyle w:val="Standard"/>
+        <w:jc w:val="both"/>
+        <w:rPr>
+          <w:sz w:val="24"/>
+          <w:szCs w:val="24"/>
+          <w:lang w:val="sk-SK"/>
+        </w:rPr>
+      </w:pPr>
+      <w:r>
+        <w:rPr>
+          <w:sz w:val="24"/>
+          <w:szCs w:val="24"/>
           <w:lang w:val="sk-SK"/>
         </w:rPr>
         <w:t>v</w:t>
       </w:r>
       <w:r>
         <w:rPr>
+          <w:sz w:val="24"/>
+          <w:szCs w:val="24"/>
           <w:lang w:val="sk-SK"/>
         </w:rPr>
         <w:t>ládnem už len vlastnou,</w:t>
@@ -107,23 +127,31 @@
         <w:pStyle w:val="Standard"/>
         <w:jc w:val="both"/>
         <w:rPr>
-          <w:lang w:val="sk-SK"/>
-        </w:rPr>
-      </w:pPr>
-      <w:r>
-        <w:rPr>
+          <w:sz w:val="24"/>
+          <w:szCs w:val="24"/>
+          <w:lang w:val="sk-SK"/>
+        </w:rPr>
+      </w:pPr>
+      <w:r>
+        <w:rPr>
+          <w:sz w:val="24"/>
+          <w:szCs w:val="24"/>
           <w:lang w:val="sk-SK"/>
         </w:rPr>
         <w:t>slabou silou.</w:t>
       </w:r>
       <w:r>
         <w:rPr>
+          <w:sz w:val="24"/>
+          <w:szCs w:val="24"/>
           <w:lang w:val="sk-SK"/>
         </w:rPr>
         <w:t>..</w:t>
       </w:r>
       <w:r>
         <w:rPr>
+          <w:sz w:val="24"/>
+          <w:szCs w:val="24"/>
           <w:lang w:val="sk-SK"/>
         </w:rPr>
         <w:t xml:space="preserve"> </w:t>
@@ -134,23 +162,31 @@
         <w:pStyle w:val="Standard"/>
         <w:jc w:val="both"/>
         <w:rPr>
-          <w:lang w:val="sk-SK"/>
-        </w:rPr>
-      </w:pPr>
-      <w:r>
-        <w:rPr>
+          <w:sz w:val="24"/>
+          <w:szCs w:val="24"/>
+          <w:lang w:val="sk-SK"/>
+        </w:rPr>
+      </w:pPr>
+      <w:r>
+        <w:rPr>
+          <w:sz w:val="24"/>
+          <w:szCs w:val="24"/>
           <w:lang w:val="sk-SK"/>
         </w:rPr>
         <w:t>Rozhodnite,</w:t>
       </w:r>
       <w:r>
         <w:rPr>
+          <w:sz w:val="24"/>
+          <w:szCs w:val="24"/>
           <w:lang w:val="sk-SK"/>
         </w:rPr>
         <w:t xml:space="preserve"> k</w:t>
       </w:r>
       <w:r>
         <w:rPr>
+          <w:sz w:val="24"/>
+          <w:szCs w:val="24"/>
           <w:lang w:val="sk-SK"/>
         </w:rPr>
         <w:t>de dokončím svoje žitie.</w:t>
@@ -161,11 +197,15 @@
         <w:pStyle w:val="Standard"/>
         <w:jc w:val="both"/>
         <w:rPr>
-          <w:lang w:val="sk-SK"/>
-        </w:rPr>
-      </w:pPr>
-      <w:r>
-        <w:rPr>
+          <w:sz w:val="24"/>
+          <w:szCs w:val="24"/>
+          <w:lang w:val="sk-SK"/>
+        </w:rPr>
+      </w:pPr>
+      <w:r>
+        <w:rPr>
+          <w:sz w:val="24"/>
+          <w:szCs w:val="24"/>
           <w:lang w:val="sk-SK"/>
         </w:rPr>
         <w:t>Tu, v sieni slávy,</w:t>
@@ -176,23 +216,31 @@
         <w:pStyle w:val="Standard"/>
         <w:jc w:val="both"/>
         <w:rPr>
-          <w:lang w:val="sk-SK"/>
-        </w:rPr>
-      </w:pPr>
-      <w:r>
-        <w:rPr>
+          <w:sz w:val="24"/>
+          <w:szCs w:val="24"/>
+          <w:lang w:val="sk-SK"/>
+        </w:rPr>
+      </w:pPr>
+      <w:r>
+        <w:rPr>
+          <w:sz w:val="24"/>
+          <w:szCs w:val="24"/>
           <w:lang w:val="sk-SK"/>
         </w:rPr>
         <w:t xml:space="preserve">či </w:t>
       </w:r>
       <w:r>
         <w:rPr>
+          <w:sz w:val="24"/>
+          <w:szCs w:val="24"/>
           <w:lang w:val="sk-SK"/>
         </w:rPr>
         <w:t>v prepadlisku dejín</w:t>
       </w:r>
       <w:r>
         <w:rPr>
+          <w:sz w:val="24"/>
+          <w:szCs w:val="24"/>
           <w:lang w:val="sk-SK"/>
         </w:rPr>
         <w:t>?</w:t>
@@ -203,11 +251,15 @@
         <w:pStyle w:val="Standard"/>
         <w:jc w:val="both"/>
         <w:rPr>
-          <w:lang w:val="sk-SK"/>
-        </w:rPr>
-      </w:pPr>
-      <w:r>
-        <w:rPr>
+          <w:sz w:val="24"/>
+          <w:szCs w:val="24"/>
+          <w:lang w:val="sk-SK"/>
+        </w:rPr>
+      </w:pPr>
+      <w:r>
+        <w:rPr>
+          <w:sz w:val="24"/>
+          <w:szCs w:val="24"/>
           <w:lang w:val="sk-SK"/>
         </w:rPr>
         <w:t>Titul aj so slávou</w:t>
@@ -218,29 +270,39 @@
         <w:pStyle w:val="Standard"/>
         <w:jc w:val="both"/>
         <w:rPr>
-          <w:lang w:val="sk-SK"/>
-        </w:rPr>
-      </w:pPr>
-      <w:r>
-        <w:rPr>
+          <w:sz w:val="24"/>
+          <w:szCs w:val="24"/>
+          <w:lang w:val="sk-SK"/>
+        </w:rPr>
+      </w:pPr>
+      <w:r>
+        <w:rPr>
+          <w:sz w:val="24"/>
+          <w:szCs w:val="24"/>
           <w:lang w:val="sk-SK"/>
         </w:rPr>
         <w:t xml:space="preserve">je už skoro moj, a čo </w:t>
       </w:r>
       <w:r>
         <w:rPr>
+          <w:sz w:val="24"/>
+          <w:szCs w:val="24"/>
           <w:lang w:val="sk-SK"/>
         </w:rPr>
         <w:t xml:space="preserve">už </w:t>
       </w:r>
       <w:r>
         <w:rPr>
+          <w:sz w:val="24"/>
+          <w:szCs w:val="24"/>
           <w:lang w:val="sk-SK"/>
         </w:rPr>
         <w:t>tam</w:t>
       </w:r>
       <w:r>
         <w:rPr>
+          <w:sz w:val="24"/>
+          <w:szCs w:val="24"/>
           <w:lang w:val="sk-SK"/>
         </w:rPr>
         <w:t xml:space="preserve"> </w:t>
@@ -251,17 +313,23 @@
         <w:pStyle w:val="Standard"/>
         <w:jc w:val="both"/>
         <w:rPr>
-          <w:lang w:val="sk-SK"/>
-        </w:rPr>
-      </w:pPr>
-      <w:r>
-        <w:rPr>
+          <w:sz w:val="24"/>
+          <w:szCs w:val="24"/>
+          <w:lang w:val="sk-SK"/>
+        </w:rPr>
+      </w:pPr>
+      <w:r>
+        <w:rPr>
+          <w:sz w:val="24"/>
+          <w:szCs w:val="24"/>
           <w:lang w:val="sk-SK"/>
         </w:rPr>
         <w:t>p</w:t>
       </w:r>
       <w:r>
         <w:rPr>
+          <w:sz w:val="24"/>
+          <w:szCs w:val="24"/>
           <w:lang w:val="sk-SK"/>
         </w:rPr>
         <w:t>o krivdách, zrade, tie odpúšťam...</w:t>
@@ -272,286 +340,398 @@
         <w:pStyle w:val="Standard"/>
         <w:jc w:val="both"/>
         <w:rPr>
-          <w:lang w:val="sk-SK"/>
-        </w:rPr>
-      </w:pPr>
-      <w:r>
-        <w:rPr>
+          <w:sz w:val="24"/>
+          <w:szCs w:val="24"/>
+          <w:lang w:val="sk-SK"/>
+        </w:rPr>
+      </w:pPr>
+      <w:r>
+        <w:rPr>
+          <w:sz w:val="24"/>
+          <w:szCs w:val="24"/>
           <w:lang w:val="sk-SK"/>
         </w:rPr>
         <w:t>L</w:t>
       </w:r>
       <w:r>
         <w:rPr>
-          <w:lang w:val="sk-SK"/>
-        </w:rPr>
-        <w:t>en opustiť pomožte mi</w:t>
-      </w:r>
-    </w:p>
-    <w:p>
-      <w:pPr>
-        <w:pStyle w:val="Standard"/>
-        <w:jc w:val="both"/>
-        <w:rPr>
-          <w:lang w:val="sk-SK"/>
-        </w:rPr>
-      </w:pPr>
-      <w:r>
-        <w:rPr>
-          <w:lang w:val="sk-SK"/>
-        </w:rPr>
-        <w:t>pustý ostrov tejto scény!</w:t>
-      </w:r>
-    </w:p>
-    <w:p>
-      <w:pPr>
-        <w:pStyle w:val="Standard"/>
-        <w:jc w:val="both"/>
-        <w:rPr>
-          <w:lang w:val="sk-SK"/>
-        </w:rPr>
-      </w:pPr>
-      <w:r>
-        <w:rPr>
-          <w:lang w:val="sk-SK"/>
-        </w:rPr>
-        <w:t>A d</w:t>
-      </w:r>
-      <w:r>
-        <w:rPr>
-          <w:lang w:val="sk-SK"/>
-        </w:rPr>
-        <w:t xml:space="preserve">o plachiet </w:t>
-      </w:r>
-      <w:r>
-        <w:rPr>
-          <w:lang w:val="sk-SK"/>
-        </w:rPr>
-        <w:t xml:space="preserve">kiež </w:t>
-      </w:r>
-      <w:r>
-        <w:rPr>
-          <w:lang w:val="sk-SK"/>
-        </w:rPr>
-        <w:t>mi vanie vietor –</w:t>
-      </w:r>
-    </w:p>
-    <w:p>
-      <w:pPr>
-        <w:pStyle w:val="Standard"/>
-        <w:jc w:val="both"/>
-        <w:rPr>
-          <w:lang w:val="sk-SK"/>
-        </w:rPr>
-      </w:pPr>
-      <w:r>
-        <w:rPr>
-          <w:lang w:val="sk-SK"/>
-        </w:rPr>
-        <w:t>vaše zatlieskanie</w:t>
-      </w:r>
-      <w:r>
-        <w:rPr>
-          <w:lang w:val="sk-SK"/>
-        </w:rPr>
-        <w:t>,</w:t>
-      </w:r>
-    </w:p>
-    <w:p>
-      <w:pPr>
-        <w:pStyle w:val="Standard"/>
-        <w:jc w:val="both"/>
-        <w:rPr>
-          <w:lang w:val="sk-SK"/>
-        </w:rPr>
-      </w:pPr>
-      <w:r>
-        <w:rPr>
-          <w:lang w:val="sk-SK"/>
-        </w:rPr>
-        <w:t>a dosiahol som svoj cieľ!</w:t>
-      </w:r>
-    </w:p>
-    <w:p>
-      <w:pPr>
-        <w:pStyle w:val="Standard"/>
-        <w:jc w:val="both"/>
-        <w:rPr>
-          <w:lang w:val="sk-SK"/>
-        </w:rPr>
-      </w:pPr>
-      <w:r>
-        <w:rPr>
-          <w:lang w:val="sk-SK"/>
-        </w:rPr>
-        <w:t>Bez čiar a bez kúziel som však ľahká korisť pre zbesilosť pekla,</w:t>
-      </w:r>
-    </w:p>
-    <w:p>
-      <w:pPr>
-        <w:pStyle w:val="Standard"/>
-        <w:jc w:val="both"/>
-        <w:rPr>
-          <w:lang w:val="sk-SK"/>
-        </w:rPr>
-      </w:pPr>
-      <w:r>
-        <w:rPr>
-          <w:lang w:val="sk-SK"/>
-        </w:rPr>
-        <w:t>n</w:t>
-      </w:r>
-      <w:r>
-        <w:rPr>
-          <w:lang w:val="sk-SK"/>
-        </w:rPr>
-        <w:t>už o Božiu milosť proste pre mňa,</w:t>
-      </w:r>
-    </w:p>
-    <w:p>
-      <w:pPr>
-        <w:pStyle w:val="Standard"/>
-        <w:jc w:val="both"/>
-        <w:rPr>
-          <w:lang w:val="sk-SK"/>
-        </w:rPr>
-      </w:pPr>
-      <w:r>
-        <w:rPr>
-          <w:lang w:val="sk-SK"/>
-        </w:rPr>
-        <w:t>l</w:t>
-      </w:r>
-      <w:r>
-        <w:rPr>
-          <w:lang w:val="sk-SK"/>
-        </w:rPr>
-        <w:t>ebo chybám</w:t>
-      </w:r>
-    </w:p>
-    <w:p>
-      <w:pPr>
-        <w:pStyle w:val="Standard"/>
-        <w:jc w:val="both"/>
-        <w:rPr>
-          <w:lang w:val="sk-SK"/>
-        </w:rPr>
-      </w:pPr>
-      <w:r>
-        <w:rPr>
-          <w:lang w:val="sk-SK"/>
-        </w:rPr>
-        <w:t>v živote sa nevyhýbam.</w:t>
-      </w:r>
-    </w:p>
-    <w:p>
-      <w:pPr>
-        <w:pStyle w:val="Standard"/>
-        <w:jc w:val="both"/>
-        <w:rPr>
-          <w:lang w:val="sk-SK"/>
-        </w:rPr>
-      </w:pPr>
-      <w:r>
-        <w:rPr>
-          <w:lang w:val="sk-SK"/>
-        </w:rPr>
-        <w:t>Slobodu ak získam, vďaka! :</w:t>
-      </w:r>
-    </w:p>
-    <w:p>
-      <w:pPr>
-        <w:pStyle w:val="Standard"/>
-        <w:jc w:val="both"/>
-        <w:rPr>
-          <w:lang w:val="sk-SK"/>
-        </w:rPr>
-      </w:pPr>
-      <w:r>
-        <w:rPr>
-          <w:lang w:val="sk-SK"/>
-        </w:rPr>
-        <w:t>Aj vás nech potom spása čaká!</w:t>
-      </w:r>
-    </w:p>
-    <w:p>
-      <w:pPr>
-        <w:pStyle w:val="Standard"/>
-        <w:jc w:val="both"/>
-        <w:rPr>
-          <w:lang w:val="sk-SK"/>
-        </w:rPr>
-      </w:pPr>
-    </w:p>
-    <w:p>
-      <w:pPr>
-        <w:pStyle w:val="Standard"/>
-        <w:jc w:val="both"/>
-        <w:rPr>
-          <w:lang w:val="sk-SK"/>
-        </w:rPr>
-      </w:pPr>
-      <w:r>
-        <w:rPr>
-          <w:lang w:val="sk-SK"/>
-        </w:rPr>
-        <w:t>A moje knihy? (podobne jak viď. vyššie manuály)</w:t>
-      </w:r>
-    </w:p>
-    <w:p>
-      <w:pPr>
-        <w:pStyle w:val="Standard"/>
-        <w:jc w:val="both"/>
-        <w:rPr>
-          <w:lang w:val="sk-SK"/>
-        </w:rPr>
-      </w:pPr>
-      <w:r>
-        <w:rPr>
-          <w:lang w:val="sk-SK"/>
-        </w:rPr>
-        <w:t>T</w:t>
-      </w:r>
-      <w:r>
-        <w:rPr>
-          <w:lang w:val="sk-SK"/>
-        </w:rPr>
-        <w:t>ie navždy pochovám,</w:t>
-      </w:r>
-    </w:p>
-    <w:p>
-      <w:pPr>
-        <w:pStyle w:val="Standard"/>
-        <w:jc w:val="both"/>
-        <w:rPr>
-          <w:lang w:val="sk-SK"/>
-        </w:rPr>
-      </w:pPr>
-      <w:r>
-        <w:rPr>
-          <w:lang w:val="sk-SK"/>
-        </w:rPr>
-        <w:t>h</w:t>
-      </w:r>
-      <w:r>
-        <w:rPr>
-          <w:lang w:val="sk-SK"/>
-        </w:rPr>
-        <w:t>lbšie, než kam olovnica dosiahne!</w:t>
-      </w:r>
-    </w:p>
-    <w:p>
-      <w:pPr>
-        <w:pStyle w:val="Standard"/>
-        <w:jc w:val="both"/>
-        <w:rPr>
-          <w:lang w:val="sk-SK"/>
-        </w:rPr>
-      </w:pPr>
+          <w:sz w:val="24"/>
+          <w:szCs w:val="24"/>
+          <w:lang w:val="sk-SK"/>
+        </w:rPr>
+        <w:t>en opustiť pom</w:t>
+      </w:r>
+      <w:r>
+        <w:rPr>
+          <w:sz w:val="24"/>
+          <w:szCs w:val="24"/>
+          <w:lang w:val="cs-CZ"/>
+        </w:rPr>
+        <w:t>ô</w:t>
+      </w:r>
+      <w:r>
+        <w:rPr>
+          <w:sz w:val="24"/>
+          <w:szCs w:val="24"/>
+          <w:lang w:val="sk-SK"/>
+        </w:rPr>
+        <w:t>žte mi</w:t>
+      </w:r>
+    </w:p>
+    <w:p>
+      <w:pPr>
+        <w:pStyle w:val="Standard"/>
+        <w:jc w:val="both"/>
+        <w:rPr>
+          <w:sz w:val="24"/>
+          <w:szCs w:val="24"/>
+          <w:lang w:val="sk-SK"/>
+        </w:rPr>
+      </w:pPr>
+      <w:r>
+        <w:rPr>
+          <w:sz w:val="24"/>
+          <w:szCs w:val="24"/>
+          <w:lang w:val="sk-SK"/>
+        </w:rPr>
+        <w:t>pustý ostrov tejto</w:t>
+      </w:r>
       <w:bookmarkStart w:id="0" w:name="_GoBack"/>
       <w:bookmarkEnd w:id="0"/>
       <w:r>
         <w:rPr>
+          <w:sz w:val="24"/>
+          <w:szCs w:val="24"/>
+          <w:lang w:val="sk-SK"/>
+        </w:rPr>
+        <w:t xml:space="preserve"> scény!</w:t>
+      </w:r>
+    </w:p>
+    <w:p>
+      <w:pPr>
+        <w:pStyle w:val="Standard"/>
+        <w:jc w:val="both"/>
+        <w:rPr>
+          <w:sz w:val="24"/>
+          <w:szCs w:val="24"/>
+          <w:lang w:val="sk-SK"/>
+        </w:rPr>
+      </w:pPr>
+      <w:r>
+        <w:rPr>
+          <w:sz w:val="24"/>
+          <w:szCs w:val="24"/>
+          <w:lang w:val="sk-SK"/>
+        </w:rPr>
+        <w:t xml:space="preserve">A do plachiet </w:t>
+      </w:r>
+      <w:r>
+        <w:rPr>
+          <w:sz w:val="24"/>
+          <w:szCs w:val="24"/>
+          <w:lang w:val="sk-SK"/>
+        </w:rPr>
+        <w:t xml:space="preserve">kiež </w:t>
+      </w:r>
+      <w:r>
+        <w:rPr>
+          <w:sz w:val="24"/>
+          <w:szCs w:val="24"/>
+          <w:lang w:val="sk-SK"/>
+        </w:rPr>
+        <w:t>mi vanie vietor –</w:t>
+      </w:r>
+    </w:p>
+    <w:p>
+      <w:pPr>
+        <w:pStyle w:val="Standard"/>
+        <w:jc w:val="both"/>
+        <w:rPr>
+          <w:sz w:val="24"/>
+          <w:szCs w:val="24"/>
+          <w:lang w:val="sk-SK"/>
+        </w:rPr>
+      </w:pPr>
+      <w:r>
+        <w:rPr>
+          <w:sz w:val="24"/>
+          <w:szCs w:val="24"/>
+          <w:lang w:val="sk-SK"/>
+        </w:rPr>
+        <w:t>vaše zatlieskanie</w:t>
+      </w:r>
+      <w:r>
+        <w:rPr>
+          <w:sz w:val="24"/>
+          <w:szCs w:val="24"/>
+          <w:lang w:val="sk-SK"/>
+        </w:rPr>
+        <w:t>,</w:t>
+      </w:r>
+    </w:p>
+    <w:p>
+      <w:pPr>
+        <w:pStyle w:val="Standard"/>
+        <w:jc w:val="both"/>
+        <w:rPr>
+          <w:sz w:val="24"/>
+          <w:szCs w:val="24"/>
+          <w:lang w:val="sk-SK"/>
+        </w:rPr>
+      </w:pPr>
+      <w:r>
+        <w:rPr>
+          <w:sz w:val="24"/>
+          <w:szCs w:val="24"/>
+          <w:lang w:val="sk-SK"/>
+        </w:rPr>
+        <w:t>a dosiahol som svoj cieľ!</w:t>
+      </w:r>
+    </w:p>
+    <w:p>
+      <w:pPr>
+        <w:pStyle w:val="Standard"/>
+        <w:jc w:val="both"/>
+        <w:rPr>
+          <w:sz w:val="24"/>
+          <w:szCs w:val="24"/>
+          <w:lang w:val="sk-SK"/>
+        </w:rPr>
+      </w:pPr>
+      <w:r>
+        <w:rPr>
+          <w:sz w:val="24"/>
+          <w:szCs w:val="24"/>
+          <w:lang w:val="sk-SK"/>
+        </w:rPr>
+        <w:t>Bez čiar a bez kúziel som však ľahká korisť pre zbesilosť pekla,</w:t>
+      </w:r>
+    </w:p>
+    <w:p>
+      <w:pPr>
+        <w:pStyle w:val="Standard"/>
+        <w:jc w:val="both"/>
+        <w:rPr>
+          <w:sz w:val="24"/>
+          <w:szCs w:val="24"/>
+          <w:lang w:val="sk-SK"/>
+        </w:rPr>
+      </w:pPr>
+      <w:r>
+        <w:rPr>
+          <w:sz w:val="24"/>
+          <w:szCs w:val="24"/>
+          <w:lang w:val="sk-SK"/>
+        </w:rPr>
+        <w:t>n</w:t>
+      </w:r>
+      <w:r>
+        <w:rPr>
+          <w:sz w:val="24"/>
+          <w:szCs w:val="24"/>
+          <w:lang w:val="sk-SK"/>
+        </w:rPr>
+        <w:t xml:space="preserve">už o milosť </w:t>
+      </w:r>
+      <w:r>
+        <w:rPr>
+          <w:sz w:val="24"/>
+          <w:szCs w:val="24"/>
+          <w:lang w:val="sk-SK"/>
+        </w:rPr>
+        <w:t xml:space="preserve">Božiu </w:t>
+      </w:r>
+      <w:r>
+        <w:rPr>
+          <w:sz w:val="24"/>
+          <w:szCs w:val="24"/>
+          <w:lang w:val="sk-SK"/>
+        </w:rPr>
+        <w:t>proste pre mňa,</w:t>
+      </w:r>
+    </w:p>
+    <w:p>
+      <w:pPr>
+        <w:pStyle w:val="Standard"/>
+        <w:jc w:val="both"/>
+        <w:rPr>
+          <w:sz w:val="24"/>
+          <w:szCs w:val="24"/>
+          <w:lang w:val="sk-SK"/>
+        </w:rPr>
+      </w:pPr>
+      <w:r>
+        <w:rPr>
+          <w:sz w:val="24"/>
+          <w:szCs w:val="24"/>
+          <w:lang w:val="sk-SK"/>
+        </w:rPr>
+        <w:t>l</w:t>
+      </w:r>
+      <w:r>
+        <w:rPr>
+          <w:sz w:val="24"/>
+          <w:szCs w:val="24"/>
+          <w:lang w:val="sk-SK"/>
+        </w:rPr>
+        <w:t>ebo chybám</w:t>
+      </w:r>
+    </w:p>
+    <w:p>
+      <w:pPr>
+        <w:pStyle w:val="Standard"/>
+        <w:jc w:val="both"/>
+        <w:rPr>
+          <w:sz w:val="24"/>
+          <w:szCs w:val="24"/>
+          <w:lang w:val="sk-SK"/>
+        </w:rPr>
+      </w:pPr>
+      <w:r>
+        <w:rPr>
+          <w:sz w:val="24"/>
+          <w:szCs w:val="24"/>
+          <w:lang w:val="sk-SK"/>
+        </w:rPr>
+        <w:t>v živote sa nevyhýbam.</w:t>
+      </w:r>
+    </w:p>
+    <w:p>
+      <w:pPr>
+        <w:pStyle w:val="Standard"/>
+        <w:jc w:val="both"/>
+        <w:rPr>
+          <w:sz w:val="24"/>
+          <w:szCs w:val="24"/>
+          <w:lang w:val="sk-SK"/>
+        </w:rPr>
+      </w:pPr>
+      <w:r>
+        <w:rPr>
+          <w:sz w:val="24"/>
+          <w:szCs w:val="24"/>
+          <w:lang w:val="sk-SK"/>
+        </w:rPr>
+        <w:t>Slobodu ak získam, vďaka! :</w:t>
+      </w:r>
+    </w:p>
+    <w:p>
+      <w:pPr>
+        <w:pStyle w:val="Standard"/>
+        <w:jc w:val="both"/>
+        <w:rPr>
+          <w:sz w:val="24"/>
+          <w:szCs w:val="24"/>
+          <w:lang w:val="sk-SK"/>
+        </w:rPr>
+      </w:pPr>
+      <w:r>
+        <w:rPr>
+          <w:sz w:val="24"/>
+          <w:szCs w:val="24"/>
+          <w:lang w:val="sk-SK"/>
+        </w:rPr>
+        <w:t>Aj vás nech potom spása čaká!</w:t>
+      </w:r>
+    </w:p>
+    <w:p>
+      <w:pPr>
+        <w:pStyle w:val="Standard"/>
+        <w:jc w:val="both"/>
+        <w:rPr>
+          <w:sz w:val="24"/>
+          <w:szCs w:val="24"/>
+          <w:lang w:val="sk-SK"/>
+        </w:rPr>
+      </w:pPr>
+    </w:p>
+    <w:p>
+      <w:pPr>
+        <w:pStyle w:val="Standard"/>
+        <w:jc w:val="both"/>
+        <w:rPr>
+          <w:sz w:val="24"/>
+          <w:szCs w:val="24"/>
+          <w:lang w:val="sk-SK"/>
+        </w:rPr>
+      </w:pPr>
+      <w:r>
+        <w:rPr>
+          <w:sz w:val="24"/>
+          <w:szCs w:val="24"/>
+          <w:lang w:val="sk-SK"/>
+        </w:rPr>
+        <w:t>A moje knihy? (podobne jak viď. vyššie manuály)</w:t>
+      </w:r>
+    </w:p>
+    <w:p>
+      <w:pPr>
+        <w:pStyle w:val="Standard"/>
+        <w:jc w:val="both"/>
+        <w:rPr>
+          <w:sz w:val="24"/>
+          <w:szCs w:val="24"/>
+          <w:lang w:val="sk-SK"/>
+        </w:rPr>
+      </w:pPr>
+      <w:r>
+        <w:rPr>
+          <w:sz w:val="24"/>
+          <w:szCs w:val="24"/>
+          <w:lang w:val="sk-SK"/>
+        </w:rPr>
+        <w:t>T</w:t>
+      </w:r>
+      <w:r>
+        <w:rPr>
+          <w:sz w:val="24"/>
+          <w:szCs w:val="24"/>
+          <w:lang w:val="sk-SK"/>
+        </w:rPr>
+        <w:t>ie navždy pochovám,</w:t>
+      </w:r>
+    </w:p>
+    <w:p>
+      <w:pPr>
+        <w:pStyle w:val="Standard"/>
+        <w:jc w:val="both"/>
+        <w:rPr>
+          <w:sz w:val="24"/>
+          <w:szCs w:val="24"/>
+          <w:lang w:val="sk-SK"/>
+        </w:rPr>
+      </w:pPr>
+      <w:r>
+        <w:rPr>
+          <w:sz w:val="24"/>
+          <w:szCs w:val="24"/>
+          <w:lang w:val="sk-SK"/>
+        </w:rPr>
+        <w:t>h</w:t>
+      </w:r>
+      <w:r>
+        <w:rPr>
+          <w:sz w:val="24"/>
+          <w:szCs w:val="24"/>
+          <w:lang w:val="sk-SK"/>
+        </w:rPr>
+        <w:t>lbšie, než kam olovnica dosiahne!</w:t>
+      </w:r>
+    </w:p>
+    <w:p>
+      <w:pPr>
+        <w:pStyle w:val="Standard"/>
+        <w:jc w:val="both"/>
+        <w:rPr>
+          <w:sz w:val="24"/>
+          <w:szCs w:val="24"/>
+          <w:lang w:val="sk-SK"/>
+        </w:rPr>
+      </w:pPr>
+      <w:r>
+        <w:rPr>
+          <w:sz w:val="24"/>
+          <w:szCs w:val="24"/>
           <w:lang w:val="sk-SK"/>
         </w:rPr>
         <w:t>Ibaže by...</w:t>
@@ -562,6 +742,8 @@
         <w:spacing w:line="276" w:lineRule="auto"/>
         <w:jc w:val="both"/>
         <w:rPr>
+          <w:sz w:val="24"/>
+          <w:szCs w:val="24"/>
           <w:lang w:val="sk-SK"/>
         </w:rPr>
       </w:pPr>

</xml_diff>